<commit_message>
add resume as downloadable file
</commit_message>
<xml_diff>
--- a/other-files/Jeremy-Yochum-Resume.docx
+++ b/other-files/Jeremy-Yochum-Resume.docx
@@ -173,13 +173,7 @@
           <w:p>
             <w:pPr>
               <w:jc w:val="right"/>
-              <w:rPr>
-                <w:lang w:val="fr-FR"/>
-              </w:rPr>
-            </w:pPr>
-            <w:r>
-              <w:t>2009 Brighton Circle</w:t>
-            </w:r>
+            </w:pPr>
           </w:p>
           <w:p>
             <w:pPr>
@@ -189,7 +183,7 @@
               </w:rPr>
             </w:pPr>
             <w:r>
-              <w:t>Augusta, GA 30906</w:t>
+              <w:t xml:space="preserve">Augusta, GA </w:t>
             </w:r>
           </w:p>
           <w:p>
@@ -420,8 +414,13 @@
               <w:pStyle w:val="Heading2"/>
             </w:pPr>
             <w:r>
-              <w:t>Front-End Web Development Techdegree</w:t>
-            </w:r>
+              <w:t xml:space="preserve">Front-End Web Development </w:t>
+            </w:r>
+            <w:proofErr w:type="spellStart"/>
+            <w:r>
+              <w:t>Techdegree</w:t>
+            </w:r>
+            <w:proofErr w:type="spellEnd"/>
           </w:p>
           <w:p>
             <w:pPr>
@@ -442,7 +441,13 @@
               <w:pStyle w:val="Heading2"/>
             </w:pPr>
             <w:r>
-              <w:t>Associate Degree In Applied Science Major in Computer Programming</w:t>
+              <w:t xml:space="preserve">Associate Degree </w:t>
+            </w:r>
+            <w:r>
+              <w:t>in</w:t>
+            </w:r>
+            <w:r>
+              <w:t xml:space="preserve"> Applied Science Major in Computer Programming</w:t>
             </w:r>
           </w:p>
           <w:p>
@@ -1073,8 +1078,13 @@
               <w:t>Debugging in Visual Studio</w:t>
             </w:r>
             <w:r>
-              <w:t xml:space="preserve"> and Chrome DevTools</w:t>
-            </w:r>
+              <w:t xml:space="preserve"> and Chrome </w:t>
+            </w:r>
+            <w:proofErr w:type="spellStart"/>
+            <w:r>
+              <w:t>DevTools</w:t>
+            </w:r>
+            <w:proofErr w:type="spellEnd"/>
           </w:p>
           <w:p>
             <w:pPr>
@@ -3692,6 +3702,7 @@
     <w:rsidRoot w:val="002F3B93"/>
     <w:rsid w:val="002F3B93"/>
     <w:rsid w:val="008A5248"/>
+    <w:rsid w:val="00F35CAD"/>
   </w:rsids>
   <m:mathPr>
     <m:mathFont m:val="Cambria Math"/>
@@ -4404,19 +4415,6 @@
 </file>
 
 <file path=customXml/item1.xml><?xml version="1.0" encoding="utf-8"?>
-<b:Sources xmlns:b="http://schemas.openxmlformats.org/officeDocument/2006/bibliography" xmlns="http://schemas.openxmlformats.org/officeDocument/2006/bibliography" SelectedStyle="/APASixthEditionOfficeOnline.xsl" StyleName="APA" Version="6"/>
-</file>
-
-<file path=customXml/item2.xml><?xml version="1.0" encoding="utf-8"?>
-<?mso-contentType ?>
-<FormTemplates xmlns="http://schemas.microsoft.com/sharepoint/v3/contenttype/forms">
-  <Display>DocumentLibraryForm</Display>
-  <Edit>DocumentLibraryForm</Edit>
-  <New>DocumentLibraryForm</New>
-</FormTemplates>
-</file>
-
-<file path=customXml/item3.xml><?xml version="1.0" encoding="utf-8"?>
 <p:properties xmlns:p="http://schemas.microsoft.com/office/2006/metadata/properties" xmlns:xsi="http://www.w3.org/2001/XMLSchema-instance" xmlns:pc="http://schemas.microsoft.com/office/infopath/2007/PartnerControls">
   <documentManagement>
     <_ip_UnifiedCompliancePolicyUIAction xmlns="http://schemas.microsoft.com/sharepoint/v3" xsi:nil="true"/>
@@ -4434,6 +4432,19 @@
     <MediaServiceKeyPoints xmlns="71af3243-3dd4-4a8d-8c0d-dd76da1f02a5" xsi:nil="true"/>
   </documentManagement>
 </p:properties>
+</file>
+
+<file path=customXml/item2.xml><?xml version="1.0" encoding="utf-8"?>
+<?mso-contentType ?>
+<FormTemplates xmlns="http://schemas.microsoft.com/sharepoint/v3/contenttype/forms">
+  <Display>DocumentLibraryForm</Display>
+  <Edit>DocumentLibraryForm</Edit>
+  <New>DocumentLibraryForm</New>
+</FormTemplates>
+</file>
+
+<file path=customXml/item3.xml><?xml version="1.0" encoding="utf-8"?>
+<b:Sources xmlns:b="http://schemas.openxmlformats.org/officeDocument/2006/bibliography" xmlns="http://schemas.openxmlformats.org/officeDocument/2006/bibliography" SelectedStyle="/APASixthEditionOfficeOnline.xsl" StyleName="APA" Version="6"/>
 </file>
 
 <file path=customXml/item4.xml><?xml version="1.0" encoding="utf-8"?>
@@ -4737,9 +4748,13 @@
 </file>
 
 <file path=customXml/itemProps1.xml><?xml version="1.0" encoding="utf-8"?>
-<ds:datastoreItem xmlns:ds="http://schemas.openxmlformats.org/officeDocument/2006/customXml" ds:itemID="{5FF5F34D-BB13-4C2B-AEEF-1372B0B8B26A}">
+<ds:datastoreItem xmlns:ds="http://schemas.openxmlformats.org/officeDocument/2006/customXml" ds:itemID="{0CDD1FD0-402B-4B5E-BA4B-8563F8D2CD79}">
   <ds:schemaRefs>
-    <ds:schemaRef ds:uri="http://schemas.openxmlformats.org/officeDocument/2006/bibliography"/>
+    <ds:schemaRef ds:uri="http://schemas.microsoft.com/office/2006/metadata/properties"/>
+    <ds:schemaRef ds:uri="http://schemas.microsoft.com/office/infopath/2007/PartnerControls"/>
+    <ds:schemaRef ds:uri="http://schemas.microsoft.com/sharepoint/v3"/>
+    <ds:schemaRef ds:uri="71af3243-3dd4-4a8d-8c0d-dd76da1f02a5"/>
+    <ds:schemaRef ds:uri="230e9df3-be65-4c73-a93b-d1236ebd677e"/>
   </ds:schemaRefs>
 </ds:datastoreItem>
 </file>
@@ -4753,13 +4768,9 @@
 </file>
 
 <file path=customXml/itemProps3.xml><?xml version="1.0" encoding="utf-8"?>
-<ds:datastoreItem xmlns:ds="http://schemas.openxmlformats.org/officeDocument/2006/customXml" ds:itemID="{0CDD1FD0-402B-4B5E-BA4B-8563F8D2CD79}">
+<ds:datastoreItem xmlns:ds="http://schemas.openxmlformats.org/officeDocument/2006/customXml" ds:itemID="{5FF5F34D-BB13-4C2B-AEEF-1372B0B8B26A}">
   <ds:schemaRefs>
-    <ds:schemaRef ds:uri="http://schemas.microsoft.com/office/2006/metadata/properties"/>
-    <ds:schemaRef ds:uri="http://schemas.microsoft.com/office/infopath/2007/PartnerControls"/>
-    <ds:schemaRef ds:uri="http://schemas.microsoft.com/sharepoint/v3"/>
-    <ds:schemaRef ds:uri="71af3243-3dd4-4a8d-8c0d-dd76da1f02a5"/>
-    <ds:schemaRef ds:uri="230e9df3-be65-4c73-a93b-d1236ebd677e"/>
+    <ds:schemaRef ds:uri="http://schemas.openxmlformats.org/officeDocument/2006/bibliography"/>
   </ds:schemaRefs>
 </ds:datastoreItem>
 </file>

</xml_diff>